<commit_message>
Indents corrected in CV.docx
</commit_message>
<xml_diff>
--- a/assets/docx/Lookianсhyk Vlad CV.docx
+++ b/assets/docx/Lookianсhyk Vlad CV.docx
@@ -108,6 +108,9 @@
               <w:pStyle w:val="ContactInfoEmphasis"/>
               <w:ind w:left="0"/>
               <w:contextualSpacing w:val="0"/>
+              <w:rPr>
+                <w:lang w:val="ru-RU"/>
+              </w:rPr>
             </w:pPr>
             <w:r>
               <w:rPr>
@@ -128,6 +131,7 @@
               <w:rPr>
                 <w:sz w:val="24"/>
                 <w:szCs w:val="24"/>
+                <w:lang w:val="ru-RU"/>
               </w:rPr>
               <w:t xml:space="preserve">: </w:t>
             </w:r>
@@ -142,6 +146,7 @@
               <w:rPr>
                 <w:sz w:val="24"/>
                 <w:szCs w:val="24"/>
+                <w:lang w:val="ru-RU"/>
               </w:rPr>
               <w:t>_</w:t>
             </w:r>
@@ -156,6 +161,7 @@
               <w:rPr>
                 <w:sz w:val="24"/>
                 <w:szCs w:val="24"/>
+                <w:lang w:val="ru-RU"/>
               </w:rPr>
               <w:t>_</w:t>
             </w:r>
@@ -170,6 +176,7 @@
               <w:rPr>
                 <w:sz w:val="24"/>
                 <w:szCs w:val="24"/>
+                <w:lang w:val="ru-RU"/>
               </w:rPr>
               <w:t>@</w:t>
             </w:r>
@@ -184,6 +191,7 @@
               <w:rPr>
                 <w:sz w:val="24"/>
                 <w:szCs w:val="24"/>
+                <w:lang w:val="ru-RU"/>
               </w:rPr>
               <w:t>.</w:t>
             </w:r>
@@ -308,17 +316,8 @@
                       <w:sz w:val="24"/>
                       <w:lang w:val="uk-UA"/>
                     </w:rPr>
-                    <w:t xml:space="preserve">Юридичний факультет, спеціальність «081 право»,  </w:t>
+                    <w:t>Юридичний факультет, спеціальність «081 право»,  освітній рівень: бакалавр.</w:t>
                   </w:r>
-                  <w:bookmarkStart w:id="0" w:name="_GoBack"/>
-                  <w:r>
-                    <w:rPr>
-                      <w:sz w:val="24"/>
-                      <w:lang w:val="uk-UA"/>
-                    </w:rPr>
-                    <w:t>освітній рівень: бакалавр.</w:t>
-                  </w:r>
-                  <w:bookmarkEnd w:id="0"/>
                 </w:p>
               </w:tc>
             </w:tr>
@@ -445,23 +444,7 @@
                 <w:sz w:val="24"/>
                 <w:lang w:val="uk-UA"/>
               </w:rPr>
-              <w:t xml:space="preserve">0 </w:t>
-            </w:r>
-            <w:proofErr w:type="spellStart"/>
-            <w:r>
-              <w:rPr>
-                <w:sz w:val="24"/>
-                <w:lang w:val="uk-UA"/>
-              </w:rPr>
-              <w:t>фрейворками</w:t>
-            </w:r>
-            <w:proofErr w:type="spellEnd"/>
-            <w:r>
-              <w:rPr>
-                <w:sz w:val="24"/>
-                <w:lang w:val="uk-UA"/>
-              </w:rPr>
-              <w:t xml:space="preserve"> та бібліотеками</w:t>
+              <w:t>0 фрейворками та бібліотеками</w:t>
             </w:r>
           </w:p>
           <w:p>
@@ -1724,6 +1707,19 @@
           <w:lang w:val="uk-UA"/>
         </w:rPr>
       </w:pPr>
+    </w:p>
+    <w:p>
+      <w:pPr>
+        <w:jc w:val="both"/>
+        <w:rPr>
+          <w:b/>
+          <w:sz w:val="40"/>
+          <w:szCs w:val="40"/>
+          <w:lang w:val="uk-UA"/>
+        </w:rPr>
+      </w:pPr>
+      <w:bookmarkStart w:id="0" w:name="_GoBack"/>
+      <w:bookmarkEnd w:id="0"/>
       <w:r>
         <w:rPr>
           <w:b/>
@@ -1790,7 +1786,7 @@
           </mc:Choice>
           <mc:Fallback>
             <w:pict>
-              <v:line w14:anchorId="43123F8D" id="Прямая соединительная линия 7" o:spid="_x0000_s1026" style="position:absolute;flip:y;z-index:251661824;visibility:visible;mso-wrap-style:square;mso-width-percent:0;mso-height-percent:0;mso-wrap-distance-left:9pt;mso-wrap-distance-top:0;mso-wrap-distance-right:9pt;mso-wrap-distance-bottom:0;mso-position-horizontal:absolute;mso-position-horizontal-relative:text;mso-position-vertical:absolute;mso-position-vertical-relative:text;mso-width-percent:0;mso-height-percent:0;mso-width-relative:margin;mso-height-relative:margin" from="29.25pt,22.65pt" to="508.5pt,23.4pt" o:gfxdata="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" strokecolor="#1d824c [3204]" strokeweight=".5pt">
+              <v:line w14:anchorId="4114CFA6" id="Прямая соединительная линия 7" o:spid="_x0000_s1026" style="position:absolute;flip:y;z-index:251661824;visibility:visible;mso-wrap-style:square;mso-width-percent:0;mso-height-percent:0;mso-wrap-distance-left:9pt;mso-wrap-distance-top:0;mso-wrap-distance-right:9pt;mso-wrap-distance-bottom:0;mso-position-horizontal:absolute;mso-position-horizontal-relative:text;mso-position-vertical:absolute;mso-position-vertical-relative:text;mso-width-percent:0;mso-height-percent:0;mso-width-relative:margin;mso-height-relative:margin" from="29.25pt,22.65pt" to="508.5pt,23.4pt" o:gfxdata="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" strokecolor="#1d824c [3204]" strokeweight=".5pt">
                 <v:stroke joinstyle="miter"/>
               </v:line>
             </w:pict>
@@ -2115,18 +2111,8 @@
           <w:szCs w:val="24"/>
           <w:lang w:val="ru-RU"/>
         </w:rPr>
-        <w:t xml:space="preserve"> на </w:t>
+        <w:t xml:space="preserve"> на сай</w:t>
       </w:r>
-      <w:proofErr w:type="spellStart"/>
-      <w:r>
-        <w:rPr>
-          <w:sz w:val="24"/>
-          <w:szCs w:val="24"/>
-          <w:lang w:val="ru-RU"/>
-        </w:rPr>
-        <w:t>сай</w:t>
-      </w:r>
-      <w:proofErr w:type="spellEnd"/>
       <w:r>
         <w:rPr>
           <w:sz w:val="24"/>
@@ -2179,6 +2165,17 @@
           <w:t>://www.kilaxauto.com.ua</w:t>
         </w:r>
       </w:hyperlink>
+    </w:p>
+    <w:p>
+      <w:pPr>
+        <w:jc w:val="both"/>
+        <w:rPr>
+          <w:b/>
+          <w:sz w:val="40"/>
+          <w:szCs w:val="40"/>
+          <w:lang w:val="ru-RU"/>
+        </w:rPr>
+      </w:pPr>
     </w:p>
     <w:p>
       <w:pPr>
@@ -2256,7 +2253,7 @@
           </mc:Choice>
           <mc:Fallback>
             <w:pict>
-              <v:line w14:anchorId="1E39053B" id="Прямая соединительная линия 2" o:spid="_x0000_s1026" style="position:absolute;flip:y;z-index:251654656;visibility:visible;mso-wrap-style:square;mso-width-percent:0;mso-height-percent:0;mso-wrap-distance-left:9pt;mso-wrap-distance-top:0;mso-wrap-distance-right:9pt;mso-wrap-distance-bottom:0;mso-position-horizontal:absolute;mso-position-horizontal-relative:text;mso-position-vertical:absolute;mso-position-vertical-relative:text;mso-width-percent:0;mso-height-percent:0;mso-width-relative:margin;mso-height-relative:margin" from="27.25pt,23.7pt" to="506.5pt,24.45pt" o:gfxdata="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" strokecolor="#1d824c [3204]" strokeweight=".5pt">
+              <v:line w14:anchorId="1BE9B458" id="Прямая соединительная линия 2" o:spid="_x0000_s1026" style="position:absolute;flip:y;z-index:251654656;visibility:visible;mso-wrap-style:square;mso-width-percent:0;mso-height-percent:0;mso-wrap-distance-left:9pt;mso-wrap-distance-top:0;mso-wrap-distance-right:9pt;mso-wrap-distance-bottom:0;mso-position-horizontal:absolute;mso-position-horizontal-relative:text;mso-position-vertical:absolute;mso-position-vertical-relative:text;mso-width-percent:0;mso-height-percent:0;mso-width-relative:margin;mso-height-relative:margin" from="27.25pt,23.7pt" to="506.5pt,24.45pt" o:gfxdata="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" strokecolor="#1d824c [3204]" strokeweight=".5pt">
                 <v:stroke joinstyle="miter"/>
               </v:line>
             </w:pict>
@@ -2512,7 +2509,7 @@
           </mc:Choice>
           <mc:Fallback>
             <w:pict>
-              <v:line w14:anchorId="1E14BD14" id="Прямая соединительная линия 3" o:spid="_x0000_s1026" style="position:absolute;flip:y;z-index:251656704;visibility:visible;mso-wrap-style:square;mso-width-percent:0;mso-height-percent:0;mso-wrap-distance-left:9pt;mso-wrap-distance-top:0;mso-wrap-distance-right:9pt;mso-wrap-distance-bottom:0;mso-position-horizontal:absolute;mso-position-horizontal-relative:text;mso-position-vertical:absolute;mso-position-vertical-relative:text;mso-width-percent:0;mso-height-percent:0;mso-width-relative:margin;mso-height-relative:margin" from="31.05pt,.05pt" to="506.55pt,.8pt" o:gfxdata="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" strokecolor="#1d824c [3204]" strokeweight=".5pt">
+              <v:line w14:anchorId="2655D94F" id="Прямая соединительная линия 3" o:spid="_x0000_s1026" style="position:absolute;flip:y;z-index:251656704;visibility:visible;mso-wrap-style:square;mso-width-percent:0;mso-height-percent:0;mso-wrap-distance-left:9pt;mso-wrap-distance-top:0;mso-wrap-distance-right:9pt;mso-wrap-distance-bottom:0;mso-position-horizontal:absolute;mso-position-horizontal-relative:text;mso-position-vertical:absolute;mso-position-vertical-relative:text;mso-width-percent:0;mso-height-percent:0;mso-width-relative:margin;mso-height-relative:margin" from="31.05pt,.05pt" to="506.55pt,.8pt" o:gfxdata="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" strokecolor="#1d824c [3204]" strokeweight=".5pt">
                 <v:stroke joinstyle="miter"/>
               </v:line>
             </w:pict>
@@ -2619,7 +2616,6 @@
         </w:rPr>
         <w:t>.</w:t>
       </w:r>
-      <w:proofErr w:type="spellStart"/>
       <w:r>
         <w:rPr>
           <w:sz w:val="24"/>
@@ -2627,7 +2623,6 @@
         </w:rPr>
         <w:t>pyc</w:t>
       </w:r>
-      <w:proofErr w:type="spellEnd"/>
       <w:r>
         <w:rPr>
           <w:sz w:val="24"/>
@@ -2789,7 +2784,7 @@
           </mc:Choice>
           <mc:Fallback>
             <w:pict>
-              <v:line w14:anchorId="44C724B3" id="Прямая соединительная линия 6" o:spid="_x0000_s1026" style="position:absolute;flip:y;z-index:251665408;visibility:visible;mso-wrap-style:square;mso-width-percent:0;mso-height-percent:0;mso-wrap-distance-left:9pt;mso-wrap-distance-top:0;mso-wrap-distance-right:9pt;mso-wrap-distance-bottom:0;mso-position-horizontal:absolute;mso-position-horizontal-relative:text;mso-position-vertical:absolute;mso-position-vertical-relative:text;mso-width-percent:0;mso-height-percent:0;mso-width-relative:margin;mso-height-relative:margin" from="28.5pt,.5pt" to="7in,1.25pt" o:gfxdata="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" strokecolor="#1d824c [3204]" strokeweight=".5pt">
+              <v:line w14:anchorId="5E945F41" id="Прямая соединительная линия 6" o:spid="_x0000_s1026" style="position:absolute;flip:y;z-index:251665408;visibility:visible;mso-wrap-style:square;mso-width-percent:0;mso-height-percent:0;mso-wrap-distance-left:9pt;mso-wrap-distance-top:0;mso-wrap-distance-right:9pt;mso-wrap-distance-bottom:0;mso-position-horizontal:absolute;mso-position-horizontal-relative:text;mso-position-vertical:absolute;mso-position-vertical-relative:text;mso-width-percent:0;mso-height-percent:0;mso-width-relative:margin;mso-height-relative:margin" from="28.5pt,.5pt" to="7in,1.25pt" o:gfxdata="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" strokecolor="#1d824c [3204]" strokeweight=".5pt">
                 <v:stroke joinstyle="miter"/>
               </v:line>
             </w:pict>
@@ -2852,7 +2847,6 @@
           </w:rPr>
           <w:t>https://github.com/LookiMan/Free-Radio.</w:t>
         </w:r>
-        <w:proofErr w:type="spellStart"/>
         <w:r>
           <w:rPr>
             <w:rStyle w:val="afffc"/>
@@ -2861,7 +2855,6 @@
           </w:rPr>
           <w:t>git</w:t>
         </w:r>
-        <w:proofErr w:type="spellEnd"/>
       </w:hyperlink>
     </w:p>
     <w:p>
@@ -2989,7 +2982,7 @@
           </mc:Choice>
           <mc:Fallback>
             <w:pict>
-              <v:line w14:anchorId="0EA43C18" id="Прямая соединительная линия 4" o:spid="_x0000_s1026" style="position:absolute;flip:y;z-index:251667456;visibility:visible;mso-wrap-style:square;mso-width-percent:0;mso-height-percent:0;mso-wrap-distance-left:9pt;mso-wrap-distance-top:0;mso-wrap-distance-right:9pt;mso-wrap-distance-bottom:0;mso-position-horizontal:absolute;mso-position-horizontal-relative:text;mso-position-vertical:absolute;mso-position-vertical-relative:text;mso-width-percent:0;mso-height-percent:0;mso-width-relative:margin;mso-height-relative:margin" from="30.75pt,.5pt" to="506.25pt,1.25pt" o:gfxdata="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" strokecolor="#1d824c [3204]" strokeweight=".5pt">
+              <v:line w14:anchorId="0A5547E9" id="Прямая соединительная линия 4" o:spid="_x0000_s1026" style="position:absolute;flip:y;z-index:251667456;visibility:visible;mso-wrap-style:square;mso-width-percent:0;mso-height-percent:0;mso-wrap-distance-left:9pt;mso-wrap-distance-top:0;mso-wrap-distance-right:9pt;mso-wrap-distance-bottom:0;mso-position-horizontal:absolute;mso-position-horizontal-relative:text;mso-position-vertical:absolute;mso-position-vertical-relative:text;mso-width-percent:0;mso-height-percent:0;mso-width-relative:margin;mso-height-relative:margin" from="30.75pt,.5pt" to="506.25pt,1.25pt" o:gfxdata="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" strokecolor="#1d824c [3204]" strokeweight=".5pt">
                 <v:stroke joinstyle="miter"/>
               </v:line>
             </w:pict>
@@ -3195,7 +3188,7 @@
           <w:rPr>
             <w:noProof/>
           </w:rPr>
-          <w:t>3</w:t>
+          <w:t>2</w:t>
         </w:r>
         <w:r>
           <w:rPr>
@@ -3345,7 +3338,7 @@
         </mc:Choice>
         <mc:Fallback>
           <w:pict>
-            <v:line w14:anchorId="1CD9C399" id="Straight Connector 5" o:spid="_x0000_s1026" alt="Header dividing line" style="position:absolute;z-index:-251657216;visibility:visible;mso-wrap-style:square;mso-width-percent:1000;mso-top-percent:173;mso-wrap-distance-left:9pt;mso-wrap-distance-top:0;mso-wrap-distance-right:9pt;mso-wrap-distance-bottom:0;mso-position-horizontal:center;mso-position-horizontal-relative:page;mso-position-vertical-relative:page;mso-width-percent:1000;mso-top-percent:173;mso-width-relative:page" from="0,0" to="612pt,0" o:gfxdata="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" strokecolor="#5a5a5a [2109]" strokeweight=".5pt">
+            <v:line w14:anchorId="183C8995" id="Straight Connector 5" o:spid="_x0000_s1026" alt="Header dividing line" style="position:absolute;z-index:-251657216;visibility:visible;mso-wrap-style:square;mso-width-percent:1000;mso-top-percent:173;mso-wrap-distance-left:9pt;mso-wrap-distance-top:0;mso-wrap-distance-right:9pt;mso-wrap-distance-bottom:0;mso-position-horizontal:center;mso-position-horizontal-relative:page;mso-position-vertical-relative:page;mso-width-percent:1000;mso-top-percent:173;mso-width-relative:page" from="0,0" to="612pt,0" o:gfxdata="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" strokecolor="#5a5a5a [2109]" strokeweight=".5pt">
               <v:stroke joinstyle="miter"/>
               <w10:wrap anchorx="page" anchory="page"/>
             </v:line>

</xml_diff>